<commit_message>
updated what i did
</commit_message>
<xml_diff>
--- a/SBWeather_Summary.docx
+++ b/SBWeather_Summary.docx
@@ -1,174 +1,107 @@
 
-<file path=word/document2.xml><?xml version="1.0" encoding="utf-8"?>
-<w:document xmlns:wpc="http://schemas.microsoft.com/office/word/2010/wordprocessingCanvas" xmlns:mc="http://schemas.openxmlformats.org/markup-compatibility/2006" xmlns:o="urn:schemas-microsoft-com:office:office" xmlns:r="http://schemas.openxmlformats.org/officeDocument/2006/relationships" xmlns:m="http://schemas.openxmlformats.org/officeDocument/2006/math" xmlns:v="urn:schemas-microsoft-com:vml" xmlns:wp14="http://schemas.microsoft.com/office/word/2010/wordprocessingDrawing" xmlns:wp="http://schemas.openxmlformats.org/drawingml/2006/wordprocessingDrawing" xmlns:w10="urn:schemas-microsoft-com:office:word" xmlns:w="http://schemas.openxmlformats.org/wordprocessingml/2006/main" xmlns:w14="http://schemas.microsoft.com/office/word/2010/wordml" xmlns:w15="http://schemas.microsoft.com/office/word/2012/wordml" xmlns:wpg="http://schemas.microsoft.com/office/word/2010/wordprocessingGroup" xmlns:wpi="http://schemas.microsoft.com/office/word/2010/wordprocessingInk" xmlns:wne="http://schemas.microsoft.com/office/word/2006/wordml" xmlns:wps="http://schemas.microsoft.com/office/word/2010/wordprocessingShape" mc:Ignorable="w14 w15 wp14">
+<file path=word/document.xml><?xml version="1.0" encoding="utf-8"?>
+<w:document xmlns:wpc="http://schemas.microsoft.com/office/word/2010/wordprocessingCanvas" xmlns:cx="http://schemas.microsoft.com/office/drawing/2014/chartex" xmlns:cx1="http://schemas.microsoft.com/office/drawing/2015/9/8/chartex" xmlns:cx2="http://schemas.microsoft.com/office/drawing/2015/10/21/chartex" xmlns:cx3="http://schemas.microsoft.com/office/drawing/2016/5/9/chartex" xmlns:cx4="http://schemas.microsoft.com/office/drawing/2016/5/10/chartex" xmlns:cx5="http://schemas.microsoft.com/office/drawing/2016/5/11/chartex" xmlns:cx6="http://schemas.microsoft.com/office/drawing/2016/5/12/chartex" xmlns:cx7="http://schemas.microsoft.com/office/drawing/2016/5/13/chartex" xmlns:cx8="http://schemas.microsoft.com/office/drawing/2016/5/14/chartex" xmlns:mc="http://schemas.openxmlformats.org/markup-compatibility/2006" xmlns:aink="http://schemas.microsoft.com/office/drawing/2016/ink" xmlns:am3d="http://schemas.microsoft.com/office/drawing/2017/model3d" xmlns:o="urn:schemas-microsoft-com:office:office" xmlns:r="http://schemas.openxmlformats.org/officeDocument/2006/relationships" xmlns:m="http://schemas.openxmlformats.org/officeDocument/2006/math" xmlns:v="urn:schemas-microsoft-com:vml" xmlns:wp14="http://schemas.microsoft.com/office/word/2010/wordprocessingDrawing" xmlns:wp="http://schemas.openxmlformats.org/drawingml/2006/wordprocessingDrawing" xmlns:w10="urn:schemas-microsoft-com:office:word" xmlns:w="http://schemas.openxmlformats.org/wordprocessingml/2006/main" xmlns:w14="http://schemas.microsoft.com/office/word/2010/wordml" xmlns:w15="http://schemas.microsoft.com/office/word/2012/wordml" xmlns:w16cex="http://schemas.microsoft.com/office/word/2018/wordml/cex" xmlns:w16cid="http://schemas.microsoft.com/office/word/2016/wordml/cid" xmlns:w16="http://schemas.microsoft.com/office/word/2018/wordml" xmlns:w16se="http://schemas.microsoft.com/office/word/2015/wordml/symex" xmlns:wpg="http://schemas.microsoft.com/office/word/2010/wordprocessingGroup" xmlns:wpi="http://schemas.microsoft.com/office/word/2010/wordprocessingInk" xmlns:wne="http://schemas.microsoft.com/office/word/2006/wordml" xmlns:wps="http://schemas.microsoft.com/office/word/2010/wordprocessingShape" mc:Ignorable="w14 w15 w16se w16cid w16 w16cex wp14">
   <w:body>
-    <w:p xmlns:wp14="http://schemas.microsoft.com/office/word/2010/wordml" wp14:textId="2E169E37">
-      <w:bookmarkStart w:name="_GoBack" w:id="0"/>
-      <w:bookmarkEnd w:id="0"/>
-      <w:r>
-        <w:rPr/>
+    <w:p>
+      <w:r>
         <w:t>A) Project Name</w:t>
       </w:r>
     </w:p>
-    <w:p xmlns:wp14="http://schemas.microsoft.com/office/word/2010/wordml" wp14:textId="46D4275C">
-      <w:pPr>
-        <w:pStyle w:val="Normal"/>
-      </w:pPr>
-      <w:r>
-        <w:rPr/>
+    <w:p>
+      <w:r>
         <w:t>Team Name: Sunshine Boys</w:t>
       </w:r>
     </w:p>
-    <w:p xmlns:wp14="http://schemas.microsoft.com/office/word/2010/wordml" wp14:textId="40368A1B">
-      <w:pPr>
-        <w:pStyle w:val="Normal"/>
-      </w:pPr>
-      <w:r>
-        <w:rPr/>
+    <w:p>
+      <w:r>
         <w:t>Project: SB Weather</w:t>
       </w:r>
     </w:p>
-    <w:p xmlns:wp14="http://schemas.microsoft.com/office/word/2010/wordml" wp14:textId="364C8E83">
-      <w:pPr>
-        <w:pStyle w:val="Normal"/>
-      </w:pPr>
-      <w:r>
-        <w:rPr/>
+    <w:p>
+      <w:r>
         <w:t xml:space="preserve">  </w:t>
       </w:r>
     </w:p>
-    <w:p xmlns:wp14="http://schemas.microsoft.com/office/word/2010/wordml" wp14:textId="685BE0D8">
-      <w:pPr>
-        <w:pStyle w:val="Normal"/>
-      </w:pPr>
-      <w:r>
-        <w:rPr/>
+    <w:p>
+      <w:r>
         <w:t>B) Group Members</w:t>
       </w:r>
     </w:p>
-    <w:p xmlns:wp14="http://schemas.microsoft.com/office/word/2010/wordml" wp14:textId="13424012">
-      <w:pPr>
-        <w:pStyle w:val="Normal"/>
-      </w:pPr>
-      <w:r>
-        <w:rPr/>
+    <w:p>
+      <w:r>
         <w:t xml:space="preserve">Jeremy Persaud N01338636 </w:t>
       </w:r>
     </w:p>
-    <w:p xmlns:wp14="http://schemas.microsoft.com/office/word/2010/wordml" wp14:textId="6222220A">
-      <w:pPr>
-        <w:pStyle w:val="Normal"/>
-      </w:pPr>
-      <w:r>
-        <w:rPr/>
-        <w:t>Nathaniel Hedman N01112536</w:t>
-      </w:r>
-    </w:p>
-    <w:p xmlns:wp14="http://schemas.microsoft.com/office/word/2010/wordml" wp14:textId="114C68C3">
-      <w:pPr>
-        <w:pStyle w:val="Normal"/>
-      </w:pPr>
-      <w:r>
-        <w:rPr/>
+    <w:p>
+      <w:r>
+        <w:t xml:space="preserve">Nathaniel </w:t>
+      </w:r>
+      <w:proofErr w:type="spellStart"/>
+      <w:r>
+        <w:t>Hedman</w:t>
+      </w:r>
+      <w:proofErr w:type="spellEnd"/>
+      <w:r>
+        <w:t xml:space="preserve"> N01112536</w:t>
+      </w:r>
+    </w:p>
+    <w:p>
+      <w:r>
         <w:t>Robert Miller N01364182</w:t>
       </w:r>
     </w:p>
-    <w:p xmlns:wp14="http://schemas.microsoft.com/office/word/2010/wordml" wp14:textId="4B232EE2">
-      <w:pPr>
-        <w:pStyle w:val="Normal"/>
-      </w:pPr>
-      <w:r>
-        <w:rPr/>
+    <w:p>
+      <w:r>
         <w:t>Gagandeep Saini N01305833</w:t>
       </w:r>
     </w:p>
-    <w:p xmlns:wp14="http://schemas.microsoft.com/office/word/2010/wordml" wp14:textId="4F69FD2E">
-      <w:pPr>
-        <w:pStyle w:val="Normal"/>
-      </w:pPr>
-      <w:r>
-        <w:rPr/>
+    <w:p>
+      <w:r>
         <w:t xml:space="preserve"> </w:t>
       </w:r>
     </w:p>
-    <w:p xmlns:wp14="http://schemas.microsoft.com/office/word/2010/wordml" wp14:textId="0AC2CDBB">
-      <w:pPr>
-        <w:pStyle w:val="Normal"/>
-      </w:pPr>
-      <w:r>
-        <w:rPr/>
+    <w:p>
+      <w:r>
         <w:t>C) Repository link</w:t>
       </w:r>
     </w:p>
-    <w:p xmlns:wp14="http://schemas.microsoft.com/office/word/2010/wordml" wp14:textId="5E13842A">
-      <w:pPr>
-        <w:pStyle w:val="Normal"/>
-      </w:pPr>
-      <w:r>
-        <w:rPr/>
+    <w:p>
+      <w:r>
         <w:t>GitHub Link:</w:t>
       </w:r>
     </w:p>
-    <w:p xmlns:wp14="http://schemas.microsoft.com/office/word/2010/wordml" wp14:textId="677D0D18">
-      <w:pPr>
-        <w:pStyle w:val="Normal"/>
-      </w:pPr>
-      <w:r>
-        <w:rPr/>
+    <w:p>
+      <w:r>
         <w:t>https://github.com/NatHed/Sunshine-Boys-Project</w:t>
       </w:r>
     </w:p>
-    <w:p xmlns:wp14="http://schemas.microsoft.com/office/word/2010/wordml" wp14:textId="798D659E">
-      <w:pPr>
-        <w:pStyle w:val="Normal"/>
-      </w:pPr>
-      <w:r>
-        <w:rPr/>
+    <w:p>
+      <w:r>
         <w:t xml:space="preserve"> </w:t>
       </w:r>
     </w:p>
-    <w:p xmlns:wp14="http://schemas.microsoft.com/office/word/2010/wordml" wp14:textId="7E774D40">
-      <w:pPr>
-        <w:pStyle w:val="Normal"/>
-      </w:pPr>
-      <w:r>
-        <w:rPr/>
+    <w:p>
+      <w:r>
         <w:t xml:space="preserve"> </w:t>
       </w:r>
     </w:p>
-    <w:p xmlns:wp14="http://schemas.microsoft.com/office/word/2010/wordml" wp14:textId="0B164F1D">
-      <w:pPr>
-        <w:pStyle w:val="Normal"/>
-      </w:pPr>
-      <w:r>
-        <w:rPr/>
+    <w:p>
+      <w:r>
         <w:t>D) Project Description</w:t>
       </w:r>
     </w:p>
-    <w:p xmlns:wp14="http://schemas.microsoft.com/office/word/2010/wordml" wp14:textId="7331204E">
-      <w:pPr>
-        <w:pStyle w:val="Normal"/>
-      </w:pPr>
-      <w:r>
-        <w:rPr/>
+    <w:p>
+      <w:r>
         <w:t>The sunshine weather app is designed to show readings from a separate hardware device. The hardware will read temperature, air pressure and humidity from its local environment and send it to a server for the app to fetch. The app will display the readings from the server and allow users to update readings in real-time.</w:t>
       </w:r>
     </w:p>
-    <w:p xmlns:wp14="http://schemas.microsoft.com/office/word/2010/wordml" wp14:textId="19582AF4">
-      <w:pPr>
-        <w:pStyle w:val="Normal"/>
-      </w:pPr>
-      <w:r>
-        <w:rPr/>
+    <w:p>
+      <w:r>
         <w:t xml:space="preserve"> </w:t>
       </w:r>
     </w:p>
-    <w:p xmlns:wp14="http://schemas.microsoft.com/office/word/2010/wordml" wp14:textId="11BF4EC8">
-      <w:pPr>
-        <w:pStyle w:val="Normal"/>
-      </w:pPr>
-      <w:r>
-        <w:rPr/>
+    <w:p>
+      <w:r>
         <w:t>E) Group Contributions</w:t>
       </w:r>
     </w:p>
@@ -187,14 +120,9 @@
         <w:tc>
           <w:tcPr>
             <w:tcW w:w="4680" w:type="dxa"/>
-            <w:tcMar/>
           </w:tcPr>
           <w:p>
-            <w:pPr>
-              <w:pStyle w:val="Normal"/>
-            </w:pPr>
             <w:r>
-              <w:rPr/>
               <w:t>Group Member</w:t>
             </w:r>
           </w:p>
@@ -202,14 +130,9 @@
         <w:tc>
           <w:tcPr>
             <w:tcW w:w="4680" w:type="dxa"/>
-            <w:tcMar/>
           </w:tcPr>
           <w:p>
-            <w:pPr>
-              <w:pStyle w:val="Normal"/>
-            </w:pPr>
             <w:r>
-              <w:rPr/>
               <w:t>Contribution (%)</w:t>
             </w:r>
           </w:p>
@@ -219,34 +142,20 @@
         <w:tc>
           <w:tcPr>
             <w:tcW w:w="4680" w:type="dxa"/>
-            <w:tcMar/>
           </w:tcPr>
           <w:p>
-            <w:pPr>
-              <w:pStyle w:val="Normal"/>
-            </w:pPr>
             <w:r>
-              <w:rPr/>
               <w:t>Gagandeep Saini N01305833</w:t>
             </w:r>
           </w:p>
-          <w:p>
-            <w:pPr>
-              <w:pStyle w:val="Normal"/>
-            </w:pPr>
-          </w:p>
+          <w:p/>
         </w:tc>
         <w:tc>
           <w:tcPr>
             <w:tcW w:w="4680" w:type="dxa"/>
-            <w:tcMar/>
           </w:tcPr>
           <w:p>
-            <w:pPr>
-              <w:pStyle w:val="Normal"/>
-            </w:pPr>
             <w:r>
-              <w:rPr/>
               <w:t>30%</w:t>
             </w:r>
           </w:p>
@@ -256,34 +165,20 @@
         <w:tc>
           <w:tcPr>
             <w:tcW w:w="4680" w:type="dxa"/>
-            <w:tcMar/>
           </w:tcPr>
           <w:p>
-            <w:pPr>
-              <w:pStyle w:val="Normal"/>
-            </w:pPr>
             <w:r>
-              <w:rPr/>
               <w:t>Jeremy Persaud N01338636</w:t>
             </w:r>
           </w:p>
-          <w:p>
-            <w:pPr>
-              <w:pStyle w:val="Normal"/>
-            </w:pPr>
-          </w:p>
+          <w:p/>
         </w:tc>
         <w:tc>
           <w:tcPr>
             <w:tcW w:w="4680" w:type="dxa"/>
-            <w:tcMar/>
           </w:tcPr>
           <w:p>
-            <w:pPr>
-              <w:pStyle w:val="Normal"/>
-            </w:pPr>
             <w:r>
-              <w:rPr/>
               <w:t>30%</w:t>
             </w:r>
           </w:p>
@@ -293,34 +188,20 @@
         <w:tc>
           <w:tcPr>
             <w:tcW w:w="4680" w:type="dxa"/>
-            <w:tcMar/>
           </w:tcPr>
           <w:p>
-            <w:pPr>
-              <w:pStyle w:val="Normal"/>
-            </w:pPr>
             <w:r>
-              <w:rPr/>
               <w:t>Robert Miller N01364182</w:t>
             </w:r>
           </w:p>
-          <w:p>
-            <w:pPr>
-              <w:pStyle w:val="Normal"/>
-            </w:pPr>
-          </w:p>
+          <w:p/>
         </w:tc>
         <w:tc>
           <w:tcPr>
             <w:tcW w:w="4680" w:type="dxa"/>
-            <w:tcMar/>
           </w:tcPr>
           <w:p>
-            <w:pPr>
-              <w:pStyle w:val="Normal"/>
-            </w:pPr>
             <w:r>
-              <w:rPr/>
               <w:t>20%</w:t>
             </w:r>
           </w:p>
@@ -330,178 +211,285 @@
         <w:tc>
           <w:tcPr>
             <w:tcW w:w="4680" w:type="dxa"/>
-            <w:tcMar/>
           </w:tcPr>
           <w:p>
-            <w:pPr>
-              <w:pStyle w:val="Normal"/>
-            </w:pPr>
             <w:r>
-              <w:rPr/>
-              <w:t>Nathaniel Hedman N01112536</w:t>
+              <w:t xml:space="preserve">Nathaniel </w:t>
+            </w:r>
+            <w:proofErr w:type="spellStart"/>
+            <w:r>
+              <w:t>Hedman</w:t>
+            </w:r>
+            <w:proofErr w:type="spellEnd"/>
+            <w:r>
+              <w:t xml:space="preserve"> N01112536</w:t>
             </w:r>
           </w:p>
-          <w:p>
-            <w:pPr>
-              <w:pStyle w:val="Normal"/>
-            </w:pPr>
-          </w:p>
+          <w:p/>
         </w:tc>
         <w:tc>
           <w:tcPr>
             <w:tcW w:w="4680" w:type="dxa"/>
-            <w:tcMar/>
           </w:tcPr>
           <w:p>
-            <w:pPr>
-              <w:pStyle w:val="Normal"/>
-            </w:pPr>
             <w:r>
-              <w:rPr/>
               <w:t>20%</w:t>
             </w:r>
           </w:p>
         </w:tc>
       </w:tr>
     </w:tbl>
-    <w:p xmlns:wp14="http://schemas.microsoft.com/office/word/2010/wordml" wp14:textId="32C31177">
+    <w:p>
+      <w:r>
+        <w:t xml:space="preserve"> </w:t>
+      </w:r>
+    </w:p>
+    <w:p>
       <w:pPr>
-        <w:pStyle w:val="Normal"/>
+        <w:rPr>
+          <w:color w:val="FF0000"/>
+          <w:sz w:val="44"/>
+          <w:szCs w:val="44"/>
+        </w:rPr>
       </w:pPr>
-      <w:r>
-        <w:rPr/>
+    </w:p>
+    <w:p>
+      <w:pPr>
+        <w:rPr>
+          <w:color w:val="FF0000"/>
+          <w:sz w:val="44"/>
+          <w:szCs w:val="44"/>
+        </w:rPr>
+      </w:pPr>
+      <w:r>
+        <w:rPr>
+          <w:color w:val="FF0000"/>
+          <w:sz w:val="44"/>
+          <w:szCs w:val="44"/>
+        </w:rPr>
+        <w:lastRenderedPageBreak/>
+        <w:t>What each person did in detail.</w:t>
+      </w:r>
+    </w:p>
+    <w:p>
+      <w:pPr>
+        <w:pStyle w:val="BodyText"/>
+        <w:spacing w:before="46" w:line="256" w:lineRule="auto"/>
+        <w:ind w:left="115" w:right="157" w:hanging="10"/>
+      </w:pPr>
+      <w:r>
+        <w:rPr>
+          <w:b/>
+        </w:rPr>
+        <w:t xml:space="preserve">Work Completed: Gagandeep </w:t>
+      </w:r>
+      <w:r>
+        <w:t xml:space="preserve">did the coding and design of the UI (login page, registration page, reset password page, splash screen, database to save the information, overflow (3 dots), logout button with the logic behind it and button logo, refresh button with the logic behind it and button logo. All the database coding was done by me. I also added a progress bar for the login button. Added toast messages to some of screen above for example register failed, login successful, etc. Created a Gmail account for our project and linked it with firebase. Worked on settings activity and added brightness seek bar with permissions, Version name, check for update function for the app. Did shared preferences for the login page/registration page. Helped make the French file and with translating strings file. Created landscape for the screens. Added styles which contained the action bar remover command for the login screen, password screen, register screen. I helped Jeremy little bit with the dark mode because when we combined our project the dark mode stopped working. Made an icon for the app and put it on the app icon. I also added things like username, email, password and confirm password restrictions. (username cannot have numbers, email must an email format with @ </w:t>
+      </w:r>
+      <w:proofErr w:type="spellStart"/>
+      <w:r>
+        <w:t>etc</w:t>
+      </w:r>
+      <w:proofErr w:type="spellEnd"/>
+      <w:r>
+        <w:t xml:space="preserve">, password must have 7 characters, should contain 1 upper case and a special character (@#$%*&amp;), and the confirm password must match). I also added a style to the register button when </w:t>
+      </w:r>
+      <w:proofErr w:type="gramStart"/>
+      <w:r>
+        <w:t>its</w:t>
+      </w:r>
+      <w:proofErr w:type="gramEnd"/>
+      <w:r>
+        <w:t xml:space="preserve"> clicked it changes colors. For the summary doc I did the part </w:t>
+      </w:r>
+      <w:proofErr w:type="spellStart"/>
+      <w:proofErr w:type="gramStart"/>
+      <w:r>
+        <w:t>a,b</w:t>
+      </w:r>
+      <w:proofErr w:type="gramEnd"/>
+      <w:r>
+        <w:t>,g</w:t>
+      </w:r>
+      <w:proofErr w:type="spellEnd"/>
+      <w:r>
+        <w:t xml:space="preserve">. Made all the </w:t>
+      </w:r>
+      <w:proofErr w:type="spellStart"/>
+      <w:r>
+        <w:t>drawables</w:t>
+      </w:r>
+      <w:proofErr w:type="spellEnd"/>
+      <w:r>
+        <w:t>.</w:t>
+      </w:r>
+    </w:p>
+    <w:p>
+      <w:pPr>
+        <w:pStyle w:val="BodyText"/>
+        <w:spacing w:before="154" w:line="256" w:lineRule="auto"/>
+        <w:ind w:left="115" w:right="130" w:hanging="10"/>
+      </w:pPr>
+      <w:r>
+        <w:rPr>
+          <w:b/>
+        </w:rPr>
+        <w:t xml:space="preserve">Jeremy Persaud – </w:t>
+      </w:r>
+      <w:r>
+        <w:t xml:space="preserve">did the home page which displays the temperature, humidity, air pressure, and wind speed in an implemented </w:t>
+      </w:r>
+      <w:proofErr w:type="spellStart"/>
+      <w:r>
+        <w:t>cardview</w:t>
+      </w:r>
+      <w:proofErr w:type="spellEnd"/>
+      <w:r>
+        <w:t xml:space="preserve">. Used </w:t>
+      </w:r>
+      <w:proofErr w:type="spellStart"/>
+      <w:r>
+        <w:t>Recyclerview</w:t>
+      </w:r>
+      <w:proofErr w:type="spellEnd"/>
+      <w:r>
+        <w:t xml:space="preserve"> to create the scrolling list. Added settings activity and a switch with logic to toggle to dark mode. Added shared preferences for night mode switch. Helped with shared preferences with the login page/registration page. Helped with translating strings file.</w:t>
+      </w:r>
+    </w:p>
+    <w:p>
+      <w:pPr>
+        <w:pStyle w:val="BodyText"/>
+        <w:spacing w:before="155" w:line="256" w:lineRule="auto"/>
+        <w:ind w:left="115" w:right="93" w:hanging="10"/>
+      </w:pPr>
+      <w:r>
+        <w:rPr>
+          <w:b/>
+        </w:rPr>
+        <w:t xml:space="preserve">Nathaniel </w:t>
+      </w:r>
+      <w:proofErr w:type="spellStart"/>
+      <w:r>
+        <w:rPr>
+          <w:b/>
+        </w:rPr>
+        <w:t>Hedman</w:t>
+      </w:r>
+      <w:proofErr w:type="spellEnd"/>
+      <w:r>
+        <w:rPr>
+          <w:b/>
+        </w:rPr>
+        <w:t xml:space="preserve"> – </w:t>
+      </w:r>
+      <w:r>
+        <w:t xml:space="preserve">Created the contact us page. Uses </w:t>
+      </w:r>
+      <w:proofErr w:type="spellStart"/>
+      <w:r>
+        <w:t>onClick</w:t>
+      </w:r>
+      <w:proofErr w:type="spellEnd"/>
+      <w:r>
+        <w:t xml:space="preserve"> events to allow users to contact the group directly from the app by clicking icons. Added bottom navigation bar linked home activity, about us activity and contact us activity. Helped with translating strings file.</w:t>
+      </w:r>
+    </w:p>
+    <w:p>
+      <w:pPr>
+        <w:pStyle w:val="BodyText"/>
+        <w:spacing w:before="158" w:line="254" w:lineRule="auto"/>
+        <w:ind w:left="115" w:right="325" w:hanging="10"/>
+        <w:jc w:val="both"/>
+      </w:pPr>
+      <w:r>
+        <w:rPr>
+          <w:b/>
+        </w:rPr>
+        <w:t xml:space="preserve">Robert Miller - </w:t>
+      </w:r>
+      <w:r>
+        <w:t xml:space="preserve">Created the about us page and the logos being used in our application. Organized </w:t>
+      </w:r>
+      <w:proofErr w:type="spellStart"/>
+      <w:r>
+        <w:t>github</w:t>
+      </w:r>
+      <w:proofErr w:type="spellEnd"/>
+      <w:r>
+        <w:t xml:space="preserve"> by adding branches to the project. Tried to add a runtime permission dialog box but it was not working.</w:t>
+      </w:r>
+    </w:p>
+    <w:p/>
+    <w:p>
+      <w:r>
+        <w:t>F) Peer Review</w:t>
+      </w:r>
+    </w:p>
+    <w:p>
+      <w:r>
         <w:t xml:space="preserve"> </w:t>
       </w:r>
     </w:p>
-    <w:p xmlns:wp14="http://schemas.microsoft.com/office/word/2010/wordml" wp14:textId="4B746954">
-      <w:pPr>
-        <w:pStyle w:val="Normal"/>
-      </w:pPr>
-    </w:p>
-    <w:p xmlns:wp14="http://schemas.microsoft.com/office/word/2010/wordml" wp14:textId="6E0760AF">
-      <w:pPr>
-        <w:pStyle w:val="Normal"/>
-      </w:pPr>
-    </w:p>
-    <w:p xmlns:wp14="http://schemas.microsoft.com/office/word/2010/wordml" wp14:textId="3F25967F">
-      <w:pPr>
-        <w:pStyle w:val="Normal"/>
-      </w:pPr>
-    </w:p>
-    <w:p xmlns:wp14="http://schemas.microsoft.com/office/word/2010/wordml" wp14:textId="5E91056F">
-      <w:pPr>
-        <w:pStyle w:val="Normal"/>
-      </w:pPr>
-      <w:r>
-        <w:rPr/>
-        <w:t xml:space="preserve">F) Peer </w:t>
-      </w:r>
-      <w:r>
-        <w:rPr/>
-        <w:t>Review</w:t>
-      </w:r>
-    </w:p>
-    <w:p xmlns:wp14="http://schemas.microsoft.com/office/word/2010/wordml" wp14:textId="7AC53E84">
-      <w:pPr>
-        <w:pStyle w:val="Normal"/>
-      </w:pPr>
-      <w:r>
-        <w:rPr/>
+    <w:p>
+      <w:r>
         <w:t xml:space="preserve"> </w:t>
       </w:r>
     </w:p>
-    <w:p xmlns:wp14="http://schemas.microsoft.com/office/word/2010/wordml" wp14:textId="300DABF4">
-      <w:pPr>
-        <w:pStyle w:val="Normal"/>
-      </w:pPr>
-      <w:r>
-        <w:rPr/>
+    <w:p>
+      <w:r>
         <w:t xml:space="preserve"> </w:t>
       </w:r>
     </w:p>
-    <w:p xmlns:wp14="http://schemas.microsoft.com/office/word/2010/wordml" wp14:textId="72DC569E">
-      <w:pPr>
-        <w:pStyle w:val="Normal"/>
-      </w:pPr>
-      <w:r>
-        <w:rPr/>
-        <w:t xml:space="preserve"> </w:t>
-      </w:r>
-    </w:p>
-    <w:p xmlns:wp14="http://schemas.microsoft.com/office/word/2010/wordml" wp14:textId="429BC227">
-      <w:pPr>
-        <w:pStyle w:val="Normal"/>
-      </w:pPr>
-      <w:r>
-        <w:rPr/>
+    <w:p>
+      <w:r>
         <w:t>G) App instructions</w:t>
       </w:r>
     </w:p>
-    <w:p xmlns:wp14="http://schemas.microsoft.com/office/word/2010/wordml" wp14:textId="07876EDE">
-      <w:pPr>
-        <w:pStyle w:val="Normal"/>
-        <w:bidi w:val="0"/>
-        <w:spacing w:before="0" w:beforeAutospacing="off" w:after="160" w:afterAutospacing="off" w:line="259" w:lineRule="auto"/>
-        <w:ind w:left="0" w:right="0"/>
-        <w:jc w:val="left"/>
-      </w:pPr>
-      <w:r>
-        <w:rPr/>
-        <w:t>The app begins with a logo display, then goes to the login screen. If you wish to create an account there is a link to do so. Enter your email address, your name and a password for your account. If you already have an account and forgot the password, click the forgot password link. Enter the email registered to your account and you will receive an email to reset the password. When you login, the app is straight forward. You can view data readings on the home page or read a little about the group in the about us page. The top toolbar allows you to either refresh the readings, or logout from the app. In the settings tab, you can change the app into night mode or regular mode by clicking a toggle. The user can also check for an update with the update button.</w:t>
-      </w:r>
-    </w:p>
-    <w:p xmlns:wp14="http://schemas.microsoft.com/office/word/2010/wordml" wp14:textId="2447E268">
-      <w:pPr>
-        <w:pStyle w:val="Normal"/>
-      </w:pPr>
-    </w:p>
-    <w:p xmlns:wp14="http://schemas.microsoft.com/office/word/2010/wordml" wp14:textId="257560A3">
-      <w:pPr>
-        <w:pStyle w:val="Normal"/>
-      </w:pPr>
-      <w:r>
-        <w:rPr/>
+    <w:p>
+      <w:r>
+        <w:t xml:space="preserve">The app begins with a logo display, then goes to the login screen. If you wish to create an </w:t>
+      </w:r>
+      <w:proofErr w:type="gramStart"/>
+      <w:r>
+        <w:t>account</w:t>
+      </w:r>
+      <w:proofErr w:type="gramEnd"/>
+      <w:r>
+        <w:t xml:space="preserve"> there is a link to do so. Enter your email address, your </w:t>
+      </w:r>
+      <w:proofErr w:type="gramStart"/>
+      <w:r>
+        <w:t>name</w:t>
+      </w:r>
+      <w:proofErr w:type="gramEnd"/>
+      <w:r>
+        <w:t xml:space="preserve"> and a password for your account. If you already have an account and forgot the password, click the forgot password link. Enter the email registered to your account and you will receive an email to reset the password. When you login, the app is straight </w:t>
+      </w:r>
+      <w:r>
+        <w:lastRenderedPageBreak/>
+        <w:t>forward. You can view data readings on the home page or read a little about the group in the about us page. The top toolbar allows you to either refresh the readings, or logout from the app. In the settings tab, you can change the app into night mode or regular mode by clicking a toggle. The user can also check for an update with the update button.</w:t>
+      </w:r>
+    </w:p>
+    <w:p/>
+    <w:p>
+      <w:r>
         <w:t xml:space="preserve">Account to login to app: </w:t>
       </w:r>
     </w:p>
-    <w:p xmlns:wp14="http://schemas.microsoft.com/office/word/2010/wordml" wp14:textId="1660B522">
-      <w:pPr>
-        <w:pStyle w:val="Normal"/>
-      </w:pPr>
-      <w:r>
-        <w:rPr/>
-        <w:t xml:space="preserve">Email: </w:t>
-      </w:r>
-      <w:r>
-        <w:rPr/>
-        <w:t>hakisharifi@gmail.com</w:t>
-      </w:r>
-    </w:p>
-    <w:p xmlns:wp14="http://schemas.microsoft.com/office/word/2010/wordml" wp14:textId="6A025D3F">
-      <w:pPr>
-        <w:pStyle w:val="Normal"/>
-      </w:pPr>
-      <w:r>
-        <w:rPr/>
-        <w:t>Password:</w:t>
-      </w:r>
-      <w:r>
-        <w:rPr/>
-        <w:t xml:space="preserve"> Haki1@@@</w:t>
-      </w:r>
-    </w:p>
-    <w:p xmlns:wp14="http://schemas.microsoft.com/office/word/2010/wordml" wp14:textId="2A80E487">
-      <w:pPr>
-        <w:pStyle w:val="Normal"/>
-      </w:pPr>
-    </w:p>
-    <w:p xmlns:wp14="http://schemas.microsoft.com/office/word/2010/wordml" wp14:textId="3612A5FB">
-      <w:pPr>
-        <w:pStyle w:val="Normal"/>
-      </w:pPr>
-    </w:p>
+    <w:p>
+      <w:r>
+        <w:t>Email: hakisharifi@gmail.com</w:t>
+      </w:r>
+    </w:p>
+    <w:p>
+      <w:r>
+        <w:t>Password: Haki1@@@</w:t>
+      </w:r>
+    </w:p>
+    <w:p/>
+    <w:p/>
     <w:sectPr>
-      <w:pgSz w:w="12240" w:h="15840" w:orient="portrait"/>
+      <w:pgSz w:w="12240" w:h="15840"/>
       <w:pgMar w:top="1440" w:right="1440" w:bottom="1440" w:left="1440" w:header="720" w:footer="720" w:gutter="0"/>
       <w:cols w:space="720"/>
       <w:docGrid w:linePitch="360"/>
@@ -511,11 +499,11 @@
 </file>
 
 <file path=word/styles.xml><?xml version="1.0" encoding="utf-8"?>
-<w:styles xmlns:wp14="http://schemas.microsoft.com/office/word/2010/wordprocessingDrawing" xmlns:mc="http://schemas.openxmlformats.org/markup-compatibility/2006" xmlns:r="http://schemas.openxmlformats.org/officeDocument/2006/relationships" xmlns:w="http://schemas.openxmlformats.org/wordprocessingml/2006/main" xmlns:w14="http://schemas.microsoft.com/office/word/2010/wordml" xmlns:w15="http://schemas.microsoft.com/office/word/2012/wordml" mc:Ignorable="w14 w15 wp14">
+<w:styles xmlns:mc="http://schemas.openxmlformats.org/markup-compatibility/2006" xmlns:r="http://schemas.openxmlformats.org/officeDocument/2006/relationships" xmlns:w="http://schemas.openxmlformats.org/wordprocessingml/2006/main" xmlns:w14="http://schemas.microsoft.com/office/word/2010/wordml" xmlns:w15="http://schemas.microsoft.com/office/word/2012/wordml" xmlns:w16cex="http://schemas.microsoft.com/office/word/2018/wordml/cex" xmlns:w16cid="http://schemas.microsoft.com/office/word/2016/wordml/cid" xmlns:w16="http://schemas.microsoft.com/office/word/2018/wordml" xmlns:w16se="http://schemas.microsoft.com/office/word/2015/wordml/symex" mc:Ignorable="w14 w15 w16se w16cid w16 w16cex">
   <w:docDefaults>
     <w:rPrDefault>
       <w:rPr>
-        <w:rFonts w:asciiTheme="minorHAnsi" w:hAnsiTheme="minorHAnsi" w:eastAsiaTheme="minorHAnsi" w:cstheme="minorBidi"/>
+        <w:rFonts w:asciiTheme="minorHAnsi" w:eastAsiaTheme="minorHAnsi" w:hAnsiTheme="minorHAnsi" w:cstheme="minorBidi"/>
         <w:sz w:val="22"/>
         <w:szCs w:val="22"/>
         <w:lang w:val="en-US" w:eastAsia="en-US" w:bidi="ar-SA"/>
@@ -527,17 +515,17 @@
       </w:pPr>
     </w:pPrDefault>
   </w:docDefaults>
-  <w:latentStyles w:defLockedState="0" w:defUIPriority="99" w:defSemiHidden="0" w:defUnhideWhenUsed="0" w:defQFormat="0" w:count="371">
+  <w:latentStyles w:defLockedState="0" w:defUIPriority="99" w:defSemiHidden="0" w:defUnhideWhenUsed="0" w:defQFormat="0" w:count="376">
     <w:lsdException w:name="Normal" w:uiPriority="0" w:qFormat="1"/>
     <w:lsdException w:name="heading 1" w:uiPriority="9" w:qFormat="1"/>
-    <w:lsdException w:name="heading 2" w:uiPriority="9" w:semiHidden="1" w:unhideWhenUsed="1" w:qFormat="1"/>
-    <w:lsdException w:name="heading 3" w:uiPriority="9" w:semiHidden="1" w:unhideWhenUsed="1" w:qFormat="1"/>
-    <w:lsdException w:name="heading 4" w:uiPriority="9" w:semiHidden="1" w:unhideWhenUsed="1" w:qFormat="1"/>
-    <w:lsdException w:name="heading 5" w:uiPriority="9" w:semiHidden="1" w:unhideWhenUsed="1" w:qFormat="1"/>
-    <w:lsdException w:name="heading 6" w:uiPriority="9" w:semiHidden="1" w:unhideWhenUsed="1" w:qFormat="1"/>
-    <w:lsdException w:name="heading 7" w:uiPriority="9" w:semiHidden="1" w:unhideWhenUsed="1" w:qFormat="1"/>
-    <w:lsdException w:name="heading 8" w:uiPriority="9" w:semiHidden="1" w:unhideWhenUsed="1" w:qFormat="1"/>
-    <w:lsdException w:name="heading 9" w:uiPriority="9" w:semiHidden="1" w:unhideWhenUsed="1" w:qFormat="1"/>
+    <w:lsdException w:name="heading 2" w:semiHidden="1" w:uiPriority="9" w:unhideWhenUsed="1" w:qFormat="1"/>
+    <w:lsdException w:name="heading 3" w:semiHidden="1" w:uiPriority="9" w:unhideWhenUsed="1" w:qFormat="1"/>
+    <w:lsdException w:name="heading 4" w:semiHidden="1" w:uiPriority="9" w:unhideWhenUsed="1" w:qFormat="1"/>
+    <w:lsdException w:name="heading 5" w:semiHidden="1" w:uiPriority="9" w:unhideWhenUsed="1" w:qFormat="1"/>
+    <w:lsdException w:name="heading 6" w:semiHidden="1" w:uiPriority="9" w:unhideWhenUsed="1" w:qFormat="1"/>
+    <w:lsdException w:name="heading 7" w:semiHidden="1" w:uiPriority="9" w:unhideWhenUsed="1" w:qFormat="1"/>
+    <w:lsdException w:name="heading 8" w:semiHidden="1" w:uiPriority="9" w:unhideWhenUsed="1" w:qFormat="1"/>
+    <w:lsdException w:name="heading 9" w:semiHidden="1" w:uiPriority="9" w:unhideWhenUsed="1" w:qFormat="1"/>
     <w:lsdException w:name="index 1" w:semiHidden="1" w:unhideWhenUsed="1"/>
     <w:lsdException w:name="index 2" w:semiHidden="1" w:unhideWhenUsed="1"/>
     <w:lsdException w:name="index 3" w:semiHidden="1" w:unhideWhenUsed="1"/>
@@ -547,22 +535,22 @@
     <w:lsdException w:name="index 7" w:semiHidden="1" w:unhideWhenUsed="1"/>
     <w:lsdException w:name="index 8" w:semiHidden="1" w:unhideWhenUsed="1"/>
     <w:lsdException w:name="index 9" w:semiHidden="1" w:unhideWhenUsed="1"/>
-    <w:lsdException w:name="toc 1" w:uiPriority="39" w:semiHidden="1" w:unhideWhenUsed="1"/>
-    <w:lsdException w:name="toc 2" w:uiPriority="39" w:semiHidden="1" w:unhideWhenUsed="1"/>
-    <w:lsdException w:name="toc 3" w:uiPriority="39" w:semiHidden="1" w:unhideWhenUsed="1"/>
-    <w:lsdException w:name="toc 4" w:uiPriority="39" w:semiHidden="1" w:unhideWhenUsed="1"/>
-    <w:lsdException w:name="toc 5" w:uiPriority="39" w:semiHidden="1" w:unhideWhenUsed="1"/>
-    <w:lsdException w:name="toc 6" w:uiPriority="39" w:semiHidden="1" w:unhideWhenUsed="1"/>
-    <w:lsdException w:name="toc 7" w:uiPriority="39" w:semiHidden="1" w:unhideWhenUsed="1"/>
-    <w:lsdException w:name="toc 8" w:uiPriority="39" w:semiHidden="1" w:unhideWhenUsed="1"/>
-    <w:lsdException w:name="toc 9" w:uiPriority="39" w:semiHidden="1" w:unhideWhenUsed="1"/>
+    <w:lsdException w:name="toc 1" w:semiHidden="1" w:uiPriority="39" w:unhideWhenUsed="1"/>
+    <w:lsdException w:name="toc 2" w:semiHidden="1" w:uiPriority="39" w:unhideWhenUsed="1"/>
+    <w:lsdException w:name="toc 3" w:semiHidden="1" w:uiPriority="39" w:unhideWhenUsed="1"/>
+    <w:lsdException w:name="toc 4" w:semiHidden="1" w:uiPriority="39" w:unhideWhenUsed="1"/>
+    <w:lsdException w:name="toc 5" w:semiHidden="1" w:uiPriority="39" w:unhideWhenUsed="1"/>
+    <w:lsdException w:name="toc 6" w:semiHidden="1" w:uiPriority="39" w:unhideWhenUsed="1"/>
+    <w:lsdException w:name="toc 7" w:semiHidden="1" w:uiPriority="39" w:unhideWhenUsed="1"/>
+    <w:lsdException w:name="toc 8" w:semiHidden="1" w:uiPriority="39" w:unhideWhenUsed="1"/>
+    <w:lsdException w:name="toc 9" w:semiHidden="1" w:uiPriority="39" w:unhideWhenUsed="1"/>
     <w:lsdException w:name="Normal Indent" w:semiHidden="1" w:unhideWhenUsed="1"/>
     <w:lsdException w:name="footnote text" w:semiHidden="1" w:unhideWhenUsed="1"/>
     <w:lsdException w:name="annotation text" w:semiHidden="1" w:unhideWhenUsed="1"/>
     <w:lsdException w:name="header" w:semiHidden="1" w:unhideWhenUsed="1"/>
     <w:lsdException w:name="footer" w:semiHidden="1" w:unhideWhenUsed="1"/>
     <w:lsdException w:name="index heading" w:semiHidden="1" w:unhideWhenUsed="1"/>
-    <w:lsdException w:name="caption" w:uiPriority="35" w:semiHidden="1" w:unhideWhenUsed="1" w:qFormat="1"/>
+    <w:lsdException w:name="caption" w:semiHidden="1" w:uiPriority="35" w:unhideWhenUsed="1" w:qFormat="1"/>
     <w:lsdException w:name="table of figures" w:semiHidden="1" w:unhideWhenUsed="1"/>
     <w:lsdException w:name="envelope address" w:semiHidden="1" w:unhideWhenUsed="1"/>
     <w:lsdException w:name="envelope return" w:semiHidden="1" w:unhideWhenUsed="1"/>
@@ -593,8 +581,8 @@
     <w:lsdException w:name="Title" w:uiPriority="10" w:qFormat="1"/>
     <w:lsdException w:name="Closing" w:semiHidden="1" w:unhideWhenUsed="1"/>
     <w:lsdException w:name="Signature" w:semiHidden="1" w:unhideWhenUsed="1"/>
-    <w:lsdException w:name="Default Paragraph Font" w:uiPriority="1" w:semiHidden="1" w:unhideWhenUsed="1"/>
-    <w:lsdException w:name="Body Text" w:semiHidden="1" w:unhideWhenUsed="1"/>
+    <w:lsdException w:name="Default Paragraph Font" w:semiHidden="1" w:uiPriority="1" w:unhideWhenUsed="1"/>
+    <w:lsdException w:name="Body Text" w:semiHidden="1" w:uiPriority="1" w:unhideWhenUsed="1" w:qFormat="1"/>
     <w:lsdException w:name="Body Text Indent" w:semiHidden="1" w:unhideWhenUsed="1"/>
     <w:lsdException w:name="List Continue" w:semiHidden="1" w:unhideWhenUsed="1"/>
     <w:lsdException w:name="List Continue 2" w:semiHidden="1" w:unhideWhenUsed="1"/>
@@ -633,7 +621,6 @@
     <w:lsdException w:name="HTML Sample" w:semiHidden="1" w:unhideWhenUsed="1"/>
     <w:lsdException w:name="HTML Typewriter" w:semiHidden="1" w:unhideWhenUsed="1"/>
     <w:lsdException w:name="HTML Variable" w:semiHidden="1" w:unhideWhenUsed="1"/>
-    <w:lsdException w:name="Normal Table" w:semiHidden="1" w:unhideWhenUsed="1"/>
     <w:lsdException w:name="annotation subject" w:semiHidden="1" w:unhideWhenUsed="1"/>
     <w:lsdException w:name="No List" w:semiHidden="1" w:unhideWhenUsed="1"/>
     <w:lsdException w:name="Outline List 1" w:semiHidden="1" w:unhideWhenUsed="1"/>
@@ -676,11 +663,8 @@
     <w:lsdException w:name="Table Contemporary" w:semiHidden="1" w:unhideWhenUsed="1"/>
     <w:lsdException w:name="Table Elegant" w:semiHidden="1" w:unhideWhenUsed="1"/>
     <w:lsdException w:name="Table Professional" w:semiHidden="1" w:unhideWhenUsed="1"/>
-    <w:lsdException w:name="Table Subtle 1" w:semiHidden="1" w:unhideWhenUsed="1"/>
     <w:lsdException w:name="Table Subtle 2" w:semiHidden="1" w:unhideWhenUsed="1"/>
     <w:lsdException w:name="Table Web 1" w:semiHidden="1" w:unhideWhenUsed="1"/>
-    <w:lsdException w:name="Table Web 2" w:semiHidden="1" w:unhideWhenUsed="1"/>
-    <w:lsdException w:name="Table Web 3" w:semiHidden="1" w:unhideWhenUsed="1"/>
     <w:lsdException w:name="Balloon Text" w:semiHidden="1" w:unhideWhenUsed="1"/>
     <w:lsdException w:name="Table Grid" w:uiPriority="39"/>
     <w:lsdException w:name="Table Theme" w:semiHidden="1" w:unhideWhenUsed="1"/>
@@ -793,8 +777,8 @@
     <w:lsdException w:name="Subtle Reference" w:uiPriority="31" w:qFormat="1"/>
     <w:lsdException w:name="Intense Reference" w:uiPriority="32" w:qFormat="1"/>
     <w:lsdException w:name="Book Title" w:uiPriority="33" w:qFormat="1"/>
-    <w:lsdException w:name="Bibliography" w:uiPriority="37" w:semiHidden="1" w:unhideWhenUsed="1"/>
-    <w:lsdException w:name="TOC Heading" w:uiPriority="39" w:semiHidden="1" w:unhideWhenUsed="1" w:qFormat="1"/>
+    <w:lsdException w:name="Bibliography" w:semiHidden="1" w:uiPriority="37" w:unhideWhenUsed="1"/>
+    <w:lsdException w:name="TOC Heading" w:semiHidden="1" w:uiPriority="39" w:unhideWhenUsed="1" w:qFormat="1"/>
     <w:lsdException w:name="Plain Table 1" w:uiPriority="41"/>
     <w:lsdException w:name="Plain Table 2" w:uiPriority="42"/>
     <w:lsdException w:name="Plain Table 3" w:uiPriority="43"/>
@@ -899,18 +883,23 @@
     <w:lsdException w:name="List Table 5 Dark Accent 6" w:uiPriority="50"/>
     <w:lsdException w:name="List Table 6 Colorful Accent 6" w:uiPriority="51"/>
     <w:lsdException w:name="List Table 7 Colorful Accent 6" w:uiPriority="52"/>
+    <w:lsdException w:name="Mention" w:semiHidden="1" w:unhideWhenUsed="1"/>
+    <w:lsdException w:name="Smart Hyperlink" w:semiHidden="1" w:unhideWhenUsed="1"/>
+    <w:lsdException w:name="Hashtag" w:semiHidden="1" w:unhideWhenUsed="1"/>
+    <w:lsdException w:name="Unresolved Mention" w:semiHidden="1" w:unhideWhenUsed="1"/>
+    <w:lsdException w:name="Smart Link" w:semiHidden="1" w:unhideWhenUsed="1"/>
   </w:latentStyles>
-  <w:style w:type="paragraph" w:styleId="Normal" w:default="1">
+  <w:style w:type="paragraph" w:default="1" w:styleId="Normal">
     <w:name w:val="Normal"/>
     <w:qFormat/>
   </w:style>
-  <w:style w:type="character" w:styleId="DefaultParagraphFont" w:default="1">
+  <w:style w:type="character" w:default="1" w:styleId="DefaultParagraphFont">
     <w:name w:val="Default Paragraph Font"/>
     <w:uiPriority w:val="1"/>
     <w:semiHidden/>
     <w:unhideWhenUsed/>
   </w:style>
-  <w:style w:type="table" w:styleId="TableNormal" w:default="1">
+  <w:style w:type="table" w:default="1" w:styleId="TableNormal">
     <w:name w:val="Normal Table"/>
     <w:uiPriority w:val="99"/>
     <w:semiHidden/>
@@ -925,37 +914,57 @@
       </w:tblCellMar>
     </w:tblPr>
   </w:style>
-  <w:style w:type="numbering" w:styleId="NoList" w:default="1">
+  <w:style w:type="numbering" w:default="1" w:styleId="NoList">
     <w:name w:val="No List"/>
     <w:uiPriority w:val="99"/>
     <w:semiHidden/>
     <w:unhideWhenUsed/>
   </w:style>
-  <w:style xmlns:w="http://schemas.openxmlformats.org/wordprocessingml/2006/main" w:type="table" w:styleId="TableGrid">
-    <w:name xmlns:w="http://schemas.openxmlformats.org/wordprocessingml/2006/main" w:val="Table Grid"/>
-    <w:basedOn xmlns:w="http://schemas.openxmlformats.org/wordprocessingml/2006/main" w:val="TableNormal"/>
-    <w:uiPriority xmlns:w="http://schemas.openxmlformats.org/wordprocessingml/2006/main" w:val="59"/>
-    <w:rsid xmlns:w="http://schemas.openxmlformats.org/wordprocessingml/2006/main" w:val="00FB4123"/>
-    <w:pPr xmlns:w="http://schemas.openxmlformats.org/wordprocessingml/2006/main">
+  <w:style w:type="table" w:styleId="TableGrid">
+    <w:name w:val="Table Grid"/>
+    <w:basedOn w:val="TableNormal"/>
+    <w:uiPriority w:val="59"/>
+    <w:rsid w:val="00FB4123"/>
+    <w:pPr>
       <w:spacing w:after="0" w:line="240" w:lineRule="auto"/>
     </w:pPr>
-    <w:tblPr xmlns:w="http://schemas.openxmlformats.org/wordprocessingml/2006/main">
-      <w:tblInd w:w="0" w:type="dxa"/>
+    <w:tblPr>
       <w:tblBorders>
-        <w:top w:val="single" w:color="000000" w:themeColor="text1" w:sz="4" w:space="0"/>
-        <w:left w:val="single" w:color="000000" w:themeColor="text1" w:sz="4" w:space="0"/>
-        <w:bottom w:val="single" w:color="000000" w:themeColor="text1" w:sz="4" w:space="0"/>
-        <w:right w:val="single" w:color="000000" w:themeColor="text1" w:sz="4" w:space="0"/>
-        <w:insideH w:val="single" w:color="000000" w:themeColor="text1" w:sz="4" w:space="0"/>
-        <w:insideV w:val="single" w:color="000000" w:themeColor="text1" w:sz="4" w:space="0"/>
+        <w:top w:val="single" w:sz="4" w:space="0" w:color="000000" w:themeColor="text1"/>
+        <w:left w:val="single" w:sz="4" w:space="0" w:color="000000" w:themeColor="text1"/>
+        <w:bottom w:val="single" w:sz="4" w:space="0" w:color="000000" w:themeColor="text1"/>
+        <w:right w:val="single" w:sz="4" w:space="0" w:color="000000" w:themeColor="text1"/>
+        <w:insideH w:val="single" w:sz="4" w:space="0" w:color="000000" w:themeColor="text1"/>
+        <w:insideV w:val="single" w:sz="4" w:space="0" w:color="000000" w:themeColor="text1"/>
       </w:tblBorders>
-      <w:tblCellMar>
-        <w:top w:w="0" w:type="dxa"/>
-        <w:left w:w="108" w:type="dxa"/>
-        <w:bottom w:w="0" w:type="dxa"/>
-        <w:right w:w="108" w:type="dxa"/>
-      </w:tblCellMar>
     </w:tblPr>
+  </w:style>
+  <w:style w:type="paragraph" w:styleId="BodyText">
+    <w:name w:val="Body Text"/>
+    <w:basedOn w:val="Normal"/>
+    <w:link w:val="BodyTextChar"/>
+    <w:uiPriority w:val="1"/>
+    <w:qFormat/>
+    <w:rsid w:val="0013061D"/>
+    <w:pPr>
+      <w:widowControl w:val="0"/>
+      <w:autoSpaceDE w:val="0"/>
+      <w:autoSpaceDN w:val="0"/>
+      <w:spacing w:after="0" w:line="240" w:lineRule="auto"/>
+    </w:pPr>
+    <w:rPr>
+      <w:rFonts w:ascii="Carlito" w:eastAsia="Carlito" w:hAnsi="Carlito" w:cs="Carlito"/>
+    </w:rPr>
+  </w:style>
+  <w:style w:type="character" w:customStyle="1" w:styleId="BodyTextChar">
+    <w:name w:val="Body Text Char"/>
+    <w:basedOn w:val="DefaultParagraphFont"/>
+    <w:link w:val="BodyText"/>
+    <w:uiPriority w:val="1"/>
+    <w:rsid w:val="0013061D"/>
+    <w:rPr>
+      <w:rFonts w:ascii="Carlito" w:eastAsia="Carlito" w:hAnsi="Carlito" w:cs="Carlito"/>
+    </w:rPr>
   </w:style>
 </w:styles>
 </file>

</xml_diff>

<commit_message>
worked on peer review
</commit_message>
<xml_diff>
--- a/SBWeather_Summary.docx
+++ b/SBWeather_Summary.docx
@@ -292,36 +292,37 @@
       </w:r>
       <w:proofErr w:type="spellEnd"/>
       <w:r>
-        <w:t xml:space="preserve">, password must have 7 characters, should contain 1 upper case and a special character (@#$%*&amp;), and the confirm password must match). I also added a style to the register button when </w:t>
-      </w:r>
-      <w:proofErr w:type="gramStart"/>
-      <w:r>
-        <w:t>its</w:t>
-      </w:r>
-      <w:proofErr w:type="gramEnd"/>
-      <w:r>
-        <w:t xml:space="preserve"> clicked it changes colors. For the summary doc I did the part </w:t>
+        <w:t>, password must have 7 characters, should contain 1 upper case and a special character (@#$%*&amp;), and the confirm password must match). I also added a style to the register button when its clicked it changes colors.</w:t>
+      </w:r>
+      <w:r>
+        <w:t xml:space="preserve"> Made all the </w:t>
       </w:r>
       <w:proofErr w:type="spellStart"/>
-      <w:proofErr w:type="gramStart"/>
-      <w:r>
-        <w:t>a,b</w:t>
-      </w:r>
-      <w:proofErr w:type="gramEnd"/>
-      <w:r>
-        <w:t>,g</w:t>
+      <w:r>
+        <w:t>drawables</w:t>
       </w:r>
       <w:proofErr w:type="spellEnd"/>
       <w:r>
-        <w:t xml:space="preserve">. Made all the </w:t>
+        <w:t xml:space="preserve">. Renamed some activities, </w:t>
       </w:r>
       <w:proofErr w:type="spellStart"/>
       <w:r>
-        <w:t>drawables</w:t>
+        <w:t>xmls</w:t>
       </w:r>
       <w:proofErr w:type="spellEnd"/>
       <w:r>
-        <w:t>.</w:t>
+        <w:t xml:space="preserve"> </w:t>
+      </w:r>
+      <w:r>
+        <w:t xml:space="preserve">For the summary doc I did the part </w:t>
+      </w:r>
+      <w:proofErr w:type="spellStart"/>
+      <w:r>
+        <w:t>a,b,g</w:t>
+      </w:r>
+      <w:proofErr w:type="spellEnd"/>
+      <w:r>
+        <w:t xml:space="preserve">. </w:t>
       </w:r>
     </w:p>
     <w:p>
@@ -441,19 +442,27 @@
     </w:p>
     <w:p>
       <w:r>
+        <w:t xml:space="preserve">Gagandeep Singh Saini: </w:t>
+      </w:r>
+      <w:r>
+        <w:t xml:space="preserve">Everybody did the tasks that were assigned to them, so we have no complaints about any of the teammates. </w:t>
+      </w:r>
+    </w:p>
+    <w:p>
+      <w:r>
+        <w:t xml:space="preserve">Nathan: I agree </w:t>
+      </w:r>
+    </w:p>
+    <w:p/>
+    <w:p/>
+    <w:p>
+      <w:r>
+        <w:lastRenderedPageBreak/>
         <w:t xml:space="preserve"> </w:t>
       </w:r>
     </w:p>
-    <w:p>
-      <w:r>
-        <w:t xml:space="preserve"> </w:t>
-      </w:r>
-    </w:p>
-    <w:p>
-      <w:r>
-        <w:t xml:space="preserve"> </w:t>
-      </w:r>
-    </w:p>
+    <w:p/>
+    <w:p/>
     <w:p>
       <w:r>
         <w:t>G) App instructions</w:t>
@@ -461,7 +470,6 @@
     </w:p>
     <w:p>
       <w:r>
-        <w:lastRenderedPageBreak/>
         <w:t>The app begins with a logo display, then goes to the login screen. If you wish to create an account there is a link to do so. Enter your email address, your name and a password for your account. If you already have an account and forgot the password, click the forgot password link. Enter the email registered to your account and you will receive an email to reset the password. When you login, the app is straight forward. You can view data readings on the home page or read a little about the group in the about us page. The top toolbar allows you to either refresh the readings, or logout from the app. In the settings tab, you can change the app into night mode or regular mode by clicking a toggle. The user can also check for an update with the update button.</w:t>
       </w:r>
     </w:p>

</xml_diff>